<commit_message>
FIX output yang masih kurang di template
</commit_message>
<xml_diff>
--- a/public/templates/temp_suketaktifperusahaan.docx
+++ b/public/templates/temp_suketaktifperusahaan.docx
@@ -42,29 +42,16 @@
           <w14:ligatures w14:val="none"/>
         </w:rPr>
       </w:pPr>
-      <w:proofErr w:type="spellStart"/>
-      <w:r>
-        <w:rPr>
-          <w:rFonts w:eastAsia="Times New Roman" w:cs="Times New Roman"/>
-          <w:color w:val="000000"/>
-          <w:kern w:val="0"/>
-          <w:szCs w:val="24"/>
-          <w:lang w:eastAsia="en-ID"/>
-          <w14:ligatures w14:val="none"/>
-        </w:rPr>
-        <w:t>Nomor</w:t>
-      </w:r>
-      <w:proofErr w:type="spellEnd"/>
-      <w:r>
-        <w:rPr>
-          <w:rFonts w:eastAsia="Times New Roman" w:cs="Times New Roman"/>
-          <w:color w:val="000000"/>
-          <w:kern w:val="0"/>
-          <w:szCs w:val="24"/>
-          <w:lang w:eastAsia="en-ID"/>
-          <w14:ligatures w14:val="none"/>
-        </w:rPr>
-        <w:t xml:space="preserve"> :      </w:t>
+      <w:r>
+        <w:rPr>
+          <w:rFonts w:eastAsia="Times New Roman" w:cs="Times New Roman"/>
+          <w:color w:val="000000"/>
+          <w:kern w:val="0"/>
+          <w:szCs w:val="24"/>
+          <w:lang w:eastAsia="en-ID"/>
+          <w14:ligatures w14:val="none"/>
+        </w:rPr>
+        <w:t xml:space="preserve">Nomor :      </w:t>
       </w:r>
       <w:r>
         <w:rPr>
@@ -86,31 +73,7 @@
           <w:lang w:eastAsia="en-ID"/>
           <w14:ligatures w14:val="none"/>
         </w:rPr>
-        <w:t xml:space="preserve">/ </w:t>
-      </w:r>
-      <w:proofErr w:type="spellStart"/>
-      <w:r>
-        <w:rPr>
-          <w:rFonts w:eastAsia="Times New Roman" w:cs="Times New Roman"/>
-          <w:color w:val="000000"/>
-          <w:kern w:val="0"/>
-          <w:szCs w:val="24"/>
-          <w:lang w:eastAsia="en-ID"/>
-          <w14:ligatures w14:val="none"/>
-        </w:rPr>
-        <w:t>S.Ket</w:t>
-      </w:r>
-      <w:proofErr w:type="spellEnd"/>
-      <w:r>
-        <w:rPr>
-          <w:rFonts w:eastAsia="Times New Roman" w:cs="Times New Roman"/>
-          <w:color w:val="000000"/>
-          <w:kern w:val="0"/>
-          <w:szCs w:val="24"/>
-          <w:lang w:eastAsia="en-ID"/>
-          <w14:ligatures w14:val="none"/>
-        </w:rPr>
-        <w:t>. / DT /</w:t>
+        <w:t>/ S.Ket. / DT /</w:t>
       </w:r>
       <w:r>
         <w:rPr>
@@ -234,21 +197,8 @@
           <w:lang w:eastAsia="en-ID"/>
           <w14:ligatures w14:val="none"/>
         </w:rPr>
-        <w:t xml:space="preserve">Yang </w:t>
-      </w:r>
-      <w:proofErr w:type="spellStart"/>
-      <w:r>
-        <w:rPr>
-          <w:rFonts w:eastAsia="Times New Roman" w:cs="Times New Roman"/>
-          <w:color w:val="000000"/>
-          <w:kern w:val="0"/>
-          <w:szCs w:val="24"/>
-          <w:lang w:eastAsia="en-ID"/>
-          <w14:ligatures w14:val="none"/>
-        </w:rPr>
-        <w:t>bertanda</w:t>
-      </w:r>
-      <w:proofErr w:type="spellEnd"/>
+        <w:t>Yang bertanda tangan di bawah ini Kepala Desa Tamannyeleng Kec.Barombong Kab. Gowa, menerangkan, bahwa</w:t>
+      </w:r>
       <w:r>
         <w:rPr>
           <w:rFonts w:eastAsia="Times New Roman" w:cs="Times New Roman"/>
@@ -260,43 +210,39 @@
         </w:rPr>
         <w:t xml:space="preserve"> </w:t>
       </w:r>
-      <w:proofErr w:type="spellStart"/>
-      <w:r>
-        <w:rPr>
-          <w:rFonts w:eastAsia="Times New Roman" w:cs="Times New Roman"/>
-          <w:color w:val="000000"/>
-          <w:kern w:val="0"/>
-          <w:szCs w:val="24"/>
-          <w:lang w:eastAsia="en-ID"/>
-          <w14:ligatures w14:val="none"/>
-        </w:rPr>
-        <w:t>tangan</w:t>
-      </w:r>
-      <w:proofErr w:type="spellEnd"/>
-      <w:r>
-        <w:rPr>
-          <w:rFonts w:eastAsia="Times New Roman" w:cs="Times New Roman"/>
-          <w:color w:val="000000"/>
-          <w:kern w:val="0"/>
-          <w:szCs w:val="24"/>
-          <w:lang w:eastAsia="en-ID"/>
-          <w14:ligatures w14:val="none"/>
-        </w:rPr>
-        <w:t xml:space="preserve"> di </w:t>
-      </w:r>
-      <w:proofErr w:type="spellStart"/>
-      <w:r>
-        <w:rPr>
-          <w:rFonts w:eastAsia="Times New Roman" w:cs="Times New Roman"/>
-          <w:color w:val="000000"/>
-          <w:kern w:val="0"/>
-          <w:szCs w:val="24"/>
-          <w:lang w:eastAsia="en-ID"/>
-          <w14:ligatures w14:val="none"/>
-        </w:rPr>
-        <w:t>bawah</w:t>
-      </w:r>
-      <w:proofErr w:type="spellEnd"/>
+      <w:r>
+        <w:rPr>
+          <w:rFonts w:eastAsia="Times New Roman" w:cs="Times New Roman"/>
+          <w:color w:val="000000"/>
+          <w:kern w:val="0"/>
+          <w:szCs w:val="24"/>
+          <w:lang w:eastAsia="en-ID"/>
+          <w14:ligatures w14:val="none"/>
+        </w:rPr>
+        <w:t>{nam</w:t>
+      </w:r>
+      <w:r>
+        <w:rPr>
+          <w:rFonts w:eastAsia="Times New Roman" w:cs="Times New Roman"/>
+          <w:color w:val="000000"/>
+          <w:kern w:val="0"/>
+          <w:szCs w:val="24"/>
+          <w:lang w:eastAsia="en-ID"/>
+          <w14:ligatures w14:val="none"/>
+        </w:rPr>
+        <w:t>e</w:t>
+      </w:r>
+      <w:r>
+        <w:rPr>
+          <w:rFonts w:eastAsia="Times New Roman" w:cs="Times New Roman"/>
+          <w:color w:val="000000"/>
+          <w:kern w:val="0"/>
+          <w:szCs w:val="24"/>
+          <w:lang w:eastAsia="en-ID"/>
+          <w14:ligatures w14:val="none"/>
+        </w:rPr>
+        <w:t>pt}</w:t>
+      </w:r>
       <w:r>
         <w:rPr>
           <w:rFonts w:eastAsia="Times New Roman" w:cs="Times New Roman"/>
@@ -308,411 +254,16 @@
         </w:rPr>
         <w:t xml:space="preserve"> </w:t>
       </w:r>
-      <w:proofErr w:type="spellStart"/>
-      <w:r>
-        <w:rPr>
-          <w:rFonts w:eastAsia="Times New Roman" w:cs="Times New Roman"/>
-          <w:color w:val="000000"/>
-          <w:kern w:val="0"/>
-          <w:szCs w:val="24"/>
-          <w:lang w:eastAsia="en-ID"/>
-          <w14:ligatures w14:val="none"/>
-        </w:rPr>
-        <w:t>ini</w:t>
-      </w:r>
-      <w:proofErr w:type="spellEnd"/>
-      <w:r>
-        <w:rPr>
-          <w:rFonts w:eastAsia="Times New Roman" w:cs="Times New Roman"/>
-          <w:color w:val="000000"/>
-          <w:kern w:val="0"/>
-          <w:szCs w:val="24"/>
-          <w:lang w:eastAsia="en-ID"/>
-          <w14:ligatures w14:val="none"/>
-        </w:rPr>
-        <w:t xml:space="preserve"> </w:t>
-      </w:r>
-      <w:proofErr w:type="spellStart"/>
-      <w:r>
-        <w:rPr>
-          <w:rFonts w:eastAsia="Times New Roman" w:cs="Times New Roman"/>
-          <w:color w:val="000000"/>
-          <w:kern w:val="0"/>
-          <w:szCs w:val="24"/>
-          <w:lang w:eastAsia="en-ID"/>
-          <w14:ligatures w14:val="none"/>
-        </w:rPr>
-        <w:t>Kepala</w:t>
-      </w:r>
-      <w:proofErr w:type="spellEnd"/>
-      <w:r>
-        <w:rPr>
-          <w:rFonts w:eastAsia="Times New Roman" w:cs="Times New Roman"/>
-          <w:color w:val="000000"/>
-          <w:kern w:val="0"/>
-          <w:szCs w:val="24"/>
-          <w:lang w:eastAsia="en-ID"/>
-          <w14:ligatures w14:val="none"/>
-        </w:rPr>
-        <w:t xml:space="preserve"> </w:t>
-      </w:r>
-      <w:proofErr w:type="spellStart"/>
-      <w:r>
-        <w:rPr>
-          <w:rFonts w:eastAsia="Times New Roman" w:cs="Times New Roman"/>
-          <w:color w:val="000000"/>
-          <w:kern w:val="0"/>
-          <w:szCs w:val="24"/>
-          <w:lang w:eastAsia="en-ID"/>
-          <w14:ligatures w14:val="none"/>
-        </w:rPr>
-        <w:t>Desa</w:t>
-      </w:r>
-      <w:proofErr w:type="spellEnd"/>
-      <w:r>
-        <w:rPr>
-          <w:rFonts w:eastAsia="Times New Roman" w:cs="Times New Roman"/>
-          <w:color w:val="000000"/>
-          <w:kern w:val="0"/>
-          <w:szCs w:val="24"/>
-          <w:lang w:eastAsia="en-ID"/>
-          <w14:ligatures w14:val="none"/>
-        </w:rPr>
-        <w:t xml:space="preserve"> </w:t>
-      </w:r>
-      <w:proofErr w:type="spellStart"/>
-      <w:r>
-        <w:rPr>
-          <w:rFonts w:eastAsia="Times New Roman" w:cs="Times New Roman"/>
-          <w:color w:val="000000"/>
-          <w:kern w:val="0"/>
-          <w:szCs w:val="24"/>
-          <w:lang w:eastAsia="en-ID"/>
-          <w14:ligatures w14:val="none"/>
-        </w:rPr>
-        <w:t>Tamannyeleng</w:t>
-      </w:r>
-      <w:proofErr w:type="spellEnd"/>
-      <w:r>
-        <w:rPr>
-          <w:rFonts w:eastAsia="Times New Roman" w:cs="Times New Roman"/>
-          <w:color w:val="000000"/>
-          <w:kern w:val="0"/>
-          <w:szCs w:val="24"/>
-          <w:lang w:eastAsia="en-ID"/>
-          <w14:ligatures w14:val="none"/>
-        </w:rPr>
-        <w:t xml:space="preserve"> </w:t>
-      </w:r>
-      <w:proofErr w:type="spellStart"/>
-      <w:r>
-        <w:rPr>
-          <w:rFonts w:eastAsia="Times New Roman" w:cs="Times New Roman"/>
-          <w:color w:val="000000"/>
-          <w:kern w:val="0"/>
-          <w:szCs w:val="24"/>
-          <w:lang w:eastAsia="en-ID"/>
-          <w14:ligatures w14:val="none"/>
-        </w:rPr>
-        <w:t>Kec.Barombong</w:t>
-      </w:r>
-      <w:proofErr w:type="spellEnd"/>
-      <w:r>
-        <w:rPr>
-          <w:rFonts w:eastAsia="Times New Roman" w:cs="Times New Roman"/>
-          <w:color w:val="000000"/>
-          <w:kern w:val="0"/>
-          <w:szCs w:val="24"/>
-          <w:lang w:eastAsia="en-ID"/>
-          <w14:ligatures w14:val="none"/>
-        </w:rPr>
-        <w:t xml:space="preserve"> </w:t>
-      </w:r>
-      <w:proofErr w:type="spellStart"/>
-      <w:r>
-        <w:rPr>
-          <w:rFonts w:eastAsia="Times New Roman" w:cs="Times New Roman"/>
-          <w:color w:val="000000"/>
-          <w:kern w:val="0"/>
-          <w:szCs w:val="24"/>
-          <w:lang w:eastAsia="en-ID"/>
-          <w14:ligatures w14:val="none"/>
-        </w:rPr>
-        <w:t>Kab</w:t>
-      </w:r>
-      <w:proofErr w:type="spellEnd"/>
-      <w:r>
-        <w:rPr>
-          <w:rFonts w:eastAsia="Times New Roman" w:cs="Times New Roman"/>
-          <w:color w:val="000000"/>
-          <w:kern w:val="0"/>
-          <w:szCs w:val="24"/>
-          <w:lang w:eastAsia="en-ID"/>
-          <w14:ligatures w14:val="none"/>
-        </w:rPr>
-        <w:t xml:space="preserve">. </w:t>
-      </w:r>
-      <w:proofErr w:type="spellStart"/>
-      <w:r>
-        <w:rPr>
-          <w:rFonts w:eastAsia="Times New Roman" w:cs="Times New Roman"/>
-          <w:color w:val="000000"/>
-          <w:kern w:val="0"/>
-          <w:szCs w:val="24"/>
-          <w:lang w:eastAsia="en-ID"/>
-          <w14:ligatures w14:val="none"/>
-        </w:rPr>
-        <w:t>Gowa</w:t>
-      </w:r>
-      <w:proofErr w:type="spellEnd"/>
-      <w:r>
-        <w:rPr>
-          <w:rFonts w:eastAsia="Times New Roman" w:cs="Times New Roman"/>
-          <w:color w:val="000000"/>
-          <w:kern w:val="0"/>
-          <w:szCs w:val="24"/>
-          <w:lang w:eastAsia="en-ID"/>
-          <w14:ligatures w14:val="none"/>
-        </w:rPr>
-        <w:t xml:space="preserve">, </w:t>
-      </w:r>
-      <w:proofErr w:type="spellStart"/>
-      <w:r>
-        <w:rPr>
-          <w:rFonts w:eastAsia="Times New Roman" w:cs="Times New Roman"/>
-          <w:color w:val="000000"/>
-          <w:kern w:val="0"/>
-          <w:szCs w:val="24"/>
-          <w:lang w:eastAsia="en-ID"/>
-          <w14:ligatures w14:val="none"/>
-        </w:rPr>
-        <w:t>menerangkan</w:t>
-      </w:r>
-      <w:proofErr w:type="spellEnd"/>
-      <w:r>
-        <w:rPr>
-          <w:rFonts w:eastAsia="Times New Roman" w:cs="Times New Roman"/>
-          <w:color w:val="000000"/>
-          <w:kern w:val="0"/>
-          <w:szCs w:val="24"/>
-          <w:lang w:eastAsia="en-ID"/>
-          <w14:ligatures w14:val="none"/>
-        </w:rPr>
-        <w:t xml:space="preserve">, </w:t>
-      </w:r>
-      <w:proofErr w:type="spellStart"/>
-      <w:r>
-        <w:rPr>
-          <w:rFonts w:eastAsia="Times New Roman" w:cs="Times New Roman"/>
-          <w:color w:val="000000"/>
-          <w:kern w:val="0"/>
-          <w:szCs w:val="24"/>
-          <w:lang w:eastAsia="en-ID"/>
-          <w14:ligatures w14:val="none"/>
-        </w:rPr>
-        <w:t>bahwa</w:t>
-      </w:r>
-      <w:proofErr w:type="spellEnd"/>
-      <w:r>
-        <w:rPr>
-          <w:rFonts w:eastAsia="Times New Roman" w:cs="Times New Roman"/>
-          <w:color w:val="000000"/>
-          <w:kern w:val="0"/>
-          <w:szCs w:val="24"/>
-          <w:lang w:eastAsia="en-ID"/>
-          <w14:ligatures w14:val="none"/>
-        </w:rPr>
-        <w:t xml:space="preserve"> </w:t>
-      </w:r>
-      <w:r>
-        <w:rPr>
-          <w:rFonts w:eastAsia="Times New Roman" w:cs="Times New Roman"/>
-          <w:color w:val="000000"/>
-          <w:kern w:val="0"/>
-          <w:szCs w:val="24"/>
-          <w:lang w:eastAsia="en-ID"/>
-          <w14:ligatures w14:val="none"/>
-        </w:rPr>
-        <w:t>{namapt}</w:t>
-      </w:r>
-      <w:r>
-        <w:rPr>
-          <w:rFonts w:eastAsia="Times New Roman" w:cs="Times New Roman"/>
-          <w:color w:val="000000"/>
-          <w:kern w:val="0"/>
-          <w:szCs w:val="24"/>
-          <w:lang w:eastAsia="en-ID"/>
-          <w14:ligatures w14:val="none"/>
-        </w:rPr>
-        <w:t xml:space="preserve"> </w:t>
-      </w:r>
-      <w:proofErr w:type="spellStart"/>
-      <w:r>
-        <w:rPr>
-          <w:rFonts w:eastAsia="Times New Roman" w:cs="Times New Roman"/>
-          <w:color w:val="000000"/>
-          <w:kern w:val="0"/>
-          <w:szCs w:val="24"/>
-          <w:lang w:eastAsia="en-ID"/>
-          <w14:ligatures w14:val="none"/>
-        </w:rPr>
-        <w:t>memang</w:t>
-      </w:r>
-      <w:proofErr w:type="spellEnd"/>
-      <w:r>
-        <w:rPr>
-          <w:rFonts w:eastAsia="Times New Roman" w:cs="Times New Roman"/>
-          <w:color w:val="000000"/>
-          <w:kern w:val="0"/>
-          <w:szCs w:val="24"/>
-          <w:lang w:eastAsia="en-ID"/>
-          <w14:ligatures w14:val="none"/>
-        </w:rPr>
-        <w:t xml:space="preserve"> </w:t>
-      </w:r>
-      <w:proofErr w:type="spellStart"/>
-      <w:r>
-        <w:rPr>
-          <w:rFonts w:eastAsia="Times New Roman" w:cs="Times New Roman"/>
-          <w:color w:val="000000"/>
-          <w:kern w:val="0"/>
-          <w:szCs w:val="24"/>
-          <w:lang w:eastAsia="en-ID"/>
-          <w14:ligatures w14:val="none"/>
-        </w:rPr>
-        <w:t>benar</w:t>
-      </w:r>
-      <w:proofErr w:type="spellEnd"/>
-      <w:r>
-        <w:rPr>
-          <w:rFonts w:eastAsia="Times New Roman" w:cs="Times New Roman"/>
-          <w:color w:val="000000"/>
-          <w:kern w:val="0"/>
-          <w:szCs w:val="24"/>
-          <w:lang w:eastAsia="en-ID"/>
-          <w14:ligatures w14:val="none"/>
-        </w:rPr>
-        <w:t xml:space="preserve"> </w:t>
-      </w:r>
-      <w:proofErr w:type="spellStart"/>
-      <w:r>
-        <w:rPr>
-          <w:rFonts w:eastAsia="Times New Roman" w:cs="Times New Roman"/>
-          <w:color w:val="000000"/>
-          <w:kern w:val="0"/>
-          <w:szCs w:val="24"/>
-          <w:lang w:eastAsia="en-ID"/>
-          <w14:ligatures w14:val="none"/>
-        </w:rPr>
-        <w:t>tidak</w:t>
-      </w:r>
-      <w:proofErr w:type="spellEnd"/>
-      <w:r>
-        <w:rPr>
-          <w:rFonts w:eastAsia="Times New Roman" w:cs="Times New Roman"/>
-          <w:color w:val="000000"/>
-          <w:kern w:val="0"/>
-          <w:szCs w:val="24"/>
-          <w:lang w:eastAsia="en-ID"/>
-          <w14:ligatures w14:val="none"/>
-        </w:rPr>
-        <w:t xml:space="preserve"> </w:t>
-      </w:r>
-      <w:proofErr w:type="spellStart"/>
-      <w:r>
-        <w:rPr>
-          <w:rFonts w:eastAsia="Times New Roman" w:cs="Times New Roman"/>
-          <w:color w:val="000000"/>
-          <w:kern w:val="0"/>
-          <w:szCs w:val="24"/>
-          <w:lang w:eastAsia="en-ID"/>
-          <w14:ligatures w14:val="none"/>
-        </w:rPr>
-        <w:t>beroperasi</w:t>
-      </w:r>
-      <w:proofErr w:type="spellEnd"/>
-      <w:r>
-        <w:rPr>
-          <w:rFonts w:eastAsia="Times New Roman" w:cs="Times New Roman"/>
-          <w:color w:val="000000"/>
-          <w:kern w:val="0"/>
-          <w:szCs w:val="24"/>
-          <w:lang w:eastAsia="en-ID"/>
-          <w14:ligatures w14:val="none"/>
-        </w:rPr>
-        <w:t xml:space="preserve"> dan </w:t>
-      </w:r>
-      <w:proofErr w:type="spellStart"/>
-      <w:r>
-        <w:rPr>
-          <w:rFonts w:eastAsia="Times New Roman" w:cs="Times New Roman"/>
-          <w:color w:val="000000"/>
-          <w:kern w:val="0"/>
-          <w:szCs w:val="24"/>
-          <w:lang w:eastAsia="en-ID"/>
-          <w14:ligatures w14:val="none"/>
-        </w:rPr>
-        <w:t>tidak</w:t>
-      </w:r>
-      <w:proofErr w:type="spellEnd"/>
-      <w:r>
-        <w:rPr>
-          <w:rFonts w:eastAsia="Times New Roman" w:cs="Times New Roman"/>
-          <w:color w:val="000000"/>
-          <w:kern w:val="0"/>
-          <w:szCs w:val="24"/>
-          <w:lang w:eastAsia="en-ID"/>
-          <w14:ligatures w14:val="none"/>
-        </w:rPr>
-        <w:t xml:space="preserve"> </w:t>
-      </w:r>
-      <w:proofErr w:type="spellStart"/>
-      <w:r>
-        <w:rPr>
-          <w:rFonts w:eastAsia="Times New Roman" w:cs="Times New Roman"/>
-          <w:color w:val="000000"/>
-          <w:kern w:val="0"/>
-          <w:szCs w:val="24"/>
-          <w:lang w:eastAsia="en-ID"/>
-          <w14:ligatures w14:val="none"/>
-        </w:rPr>
-        <w:t>aktif</w:t>
-      </w:r>
-      <w:proofErr w:type="spellEnd"/>
-      <w:r>
-        <w:rPr>
-          <w:rFonts w:eastAsia="Times New Roman" w:cs="Times New Roman"/>
-          <w:color w:val="000000"/>
-          <w:kern w:val="0"/>
-          <w:szCs w:val="24"/>
-          <w:lang w:eastAsia="en-ID"/>
-          <w14:ligatures w14:val="none"/>
-        </w:rPr>
-        <w:t xml:space="preserve"> </w:t>
-      </w:r>
-      <w:proofErr w:type="spellStart"/>
-      <w:r>
-        <w:rPr>
-          <w:rFonts w:eastAsia="Times New Roman" w:cs="Times New Roman"/>
-          <w:color w:val="000000"/>
-          <w:kern w:val="0"/>
-          <w:szCs w:val="24"/>
-          <w:lang w:eastAsia="en-ID"/>
-          <w14:ligatures w14:val="none"/>
-        </w:rPr>
-        <w:t>lagi</w:t>
-      </w:r>
-      <w:proofErr w:type="spellEnd"/>
-      <w:r>
-        <w:rPr>
-          <w:rFonts w:eastAsia="Times New Roman" w:cs="Times New Roman"/>
-          <w:color w:val="000000"/>
-          <w:kern w:val="0"/>
-          <w:szCs w:val="24"/>
-          <w:lang w:eastAsia="en-ID"/>
-          <w14:ligatures w14:val="none"/>
-        </w:rPr>
-        <w:t>.</w:t>
+      <w:r>
+        <w:rPr>
+          <w:rFonts w:eastAsia="Times New Roman" w:cs="Times New Roman"/>
+          <w:color w:val="000000"/>
+          <w:kern w:val="0"/>
+          <w:szCs w:val="24"/>
+          <w:lang w:eastAsia="en-ID"/>
+          <w14:ligatures w14:val="none"/>
+        </w:rPr>
+        <w:t>memang benar tidak beroperasi dan tidak aktif lagi.</w:t>
       </w:r>
     </w:p>
     <w:p>
@@ -727,7 +278,6 @@
           <w14:ligatures w14:val="none"/>
         </w:rPr>
       </w:pPr>
-      <w:proofErr w:type="spellStart"/>
       <w:r>
         <w:rPr>
           <w:rFonts w:eastAsia="Times New Roman" w:cs="Times New Roman"/>
@@ -737,259 +287,7 @@
           <w:lang w:val="fi-FI" w:eastAsia="en-ID"/>
           <w14:ligatures w14:val="none"/>
         </w:rPr>
-        <w:t>Demikian</w:t>
-      </w:r>
-      <w:proofErr w:type="spellEnd"/>
-      <w:r>
-        <w:rPr>
-          <w:rFonts w:eastAsia="Times New Roman" w:cs="Times New Roman"/>
-          <w:color w:val="000000"/>
-          <w:kern w:val="0"/>
-          <w:szCs w:val="24"/>
-          <w:lang w:val="fi-FI" w:eastAsia="en-ID"/>
-          <w14:ligatures w14:val="none"/>
-        </w:rPr>
-        <w:t xml:space="preserve"> Surat </w:t>
-      </w:r>
-      <w:proofErr w:type="spellStart"/>
-      <w:r>
-        <w:rPr>
-          <w:rFonts w:eastAsia="Times New Roman" w:cs="Times New Roman"/>
-          <w:color w:val="000000"/>
-          <w:kern w:val="0"/>
-          <w:szCs w:val="24"/>
-          <w:lang w:val="fi-FI" w:eastAsia="en-ID"/>
-          <w14:ligatures w14:val="none"/>
-        </w:rPr>
-        <w:t>Keterangan</w:t>
-      </w:r>
-      <w:proofErr w:type="spellEnd"/>
-      <w:r>
-        <w:rPr>
-          <w:rFonts w:eastAsia="Times New Roman" w:cs="Times New Roman"/>
-          <w:color w:val="000000"/>
-          <w:kern w:val="0"/>
-          <w:szCs w:val="24"/>
-          <w:lang w:val="fi-FI" w:eastAsia="en-ID"/>
-          <w14:ligatures w14:val="none"/>
-        </w:rPr>
-        <w:t xml:space="preserve"> </w:t>
-      </w:r>
-      <w:proofErr w:type="spellStart"/>
-      <w:r>
-        <w:rPr>
-          <w:rFonts w:eastAsia="Times New Roman" w:cs="Times New Roman"/>
-          <w:color w:val="000000"/>
-          <w:kern w:val="0"/>
-          <w:szCs w:val="24"/>
-          <w:lang w:val="fi-FI" w:eastAsia="en-ID"/>
-          <w14:ligatures w14:val="none"/>
-        </w:rPr>
-        <w:t>ini</w:t>
-      </w:r>
-      <w:proofErr w:type="spellEnd"/>
-      <w:r>
-        <w:rPr>
-          <w:rFonts w:eastAsia="Times New Roman" w:cs="Times New Roman"/>
-          <w:color w:val="000000"/>
-          <w:kern w:val="0"/>
-          <w:szCs w:val="24"/>
-          <w:lang w:val="fi-FI" w:eastAsia="en-ID"/>
-          <w14:ligatures w14:val="none"/>
-        </w:rPr>
-        <w:t xml:space="preserve"> </w:t>
-      </w:r>
-      <w:proofErr w:type="spellStart"/>
-      <w:r>
-        <w:rPr>
-          <w:rFonts w:eastAsia="Times New Roman" w:cs="Times New Roman"/>
-          <w:color w:val="000000"/>
-          <w:kern w:val="0"/>
-          <w:szCs w:val="24"/>
-          <w:lang w:val="fi-FI" w:eastAsia="en-ID"/>
-          <w14:ligatures w14:val="none"/>
-        </w:rPr>
-        <w:t>kami</w:t>
-      </w:r>
-      <w:proofErr w:type="spellEnd"/>
-      <w:r>
-        <w:rPr>
-          <w:rFonts w:eastAsia="Times New Roman" w:cs="Times New Roman"/>
-          <w:color w:val="000000"/>
-          <w:kern w:val="0"/>
-          <w:szCs w:val="24"/>
-          <w:lang w:val="fi-FI" w:eastAsia="en-ID"/>
-          <w14:ligatures w14:val="none"/>
-        </w:rPr>
-        <w:t xml:space="preserve"> </w:t>
-      </w:r>
-      <w:proofErr w:type="spellStart"/>
-      <w:r>
-        <w:rPr>
-          <w:rFonts w:eastAsia="Times New Roman" w:cs="Times New Roman"/>
-          <w:color w:val="000000"/>
-          <w:kern w:val="0"/>
-          <w:szCs w:val="24"/>
-          <w:lang w:val="fi-FI" w:eastAsia="en-ID"/>
-          <w14:ligatures w14:val="none"/>
-        </w:rPr>
-        <w:t>buat</w:t>
-      </w:r>
-      <w:proofErr w:type="spellEnd"/>
-      <w:r>
-        <w:rPr>
-          <w:rFonts w:eastAsia="Times New Roman" w:cs="Times New Roman"/>
-          <w:color w:val="000000"/>
-          <w:kern w:val="0"/>
-          <w:szCs w:val="24"/>
-          <w:lang w:val="fi-FI" w:eastAsia="en-ID"/>
-          <w14:ligatures w14:val="none"/>
-        </w:rPr>
-        <w:t xml:space="preserve"> </w:t>
-      </w:r>
-      <w:proofErr w:type="spellStart"/>
-      <w:r>
-        <w:rPr>
-          <w:rFonts w:eastAsia="Times New Roman" w:cs="Times New Roman"/>
-          <w:color w:val="000000"/>
-          <w:kern w:val="0"/>
-          <w:szCs w:val="24"/>
-          <w:lang w:val="fi-FI" w:eastAsia="en-ID"/>
-          <w14:ligatures w14:val="none"/>
-        </w:rPr>
-        <w:t>dengan</w:t>
-      </w:r>
-      <w:proofErr w:type="spellEnd"/>
-      <w:r>
-        <w:rPr>
-          <w:rFonts w:eastAsia="Times New Roman" w:cs="Times New Roman"/>
-          <w:color w:val="000000"/>
-          <w:kern w:val="0"/>
-          <w:szCs w:val="24"/>
-          <w:lang w:val="fi-FI" w:eastAsia="en-ID"/>
-          <w14:ligatures w14:val="none"/>
-        </w:rPr>
-        <w:t xml:space="preserve"> </w:t>
-      </w:r>
-      <w:proofErr w:type="spellStart"/>
-      <w:r>
-        <w:rPr>
-          <w:rFonts w:eastAsia="Times New Roman" w:cs="Times New Roman"/>
-          <w:color w:val="000000"/>
-          <w:kern w:val="0"/>
-          <w:szCs w:val="24"/>
-          <w:lang w:val="fi-FI" w:eastAsia="en-ID"/>
-          <w14:ligatures w14:val="none"/>
-        </w:rPr>
-        <w:t>sebenar-benarnya</w:t>
-      </w:r>
-      <w:proofErr w:type="spellEnd"/>
-      <w:r>
-        <w:rPr>
-          <w:rFonts w:eastAsia="Times New Roman" w:cs="Times New Roman"/>
-          <w:color w:val="000000"/>
-          <w:kern w:val="0"/>
-          <w:szCs w:val="24"/>
-          <w:lang w:val="fi-FI" w:eastAsia="en-ID"/>
-          <w14:ligatures w14:val="none"/>
-        </w:rPr>
-        <w:t xml:space="preserve"> </w:t>
-      </w:r>
-      <w:proofErr w:type="spellStart"/>
-      <w:r>
-        <w:rPr>
-          <w:rFonts w:eastAsia="Times New Roman" w:cs="Times New Roman"/>
-          <w:color w:val="000000"/>
-          <w:kern w:val="0"/>
-          <w:szCs w:val="24"/>
-          <w:lang w:val="fi-FI" w:eastAsia="en-ID"/>
-          <w14:ligatures w14:val="none"/>
-        </w:rPr>
-        <w:t>untuk</w:t>
-      </w:r>
-      <w:proofErr w:type="spellEnd"/>
-      <w:r>
-        <w:rPr>
-          <w:rFonts w:eastAsia="Times New Roman" w:cs="Times New Roman"/>
-          <w:color w:val="000000"/>
-          <w:kern w:val="0"/>
-          <w:szCs w:val="24"/>
-          <w:lang w:val="fi-FI" w:eastAsia="en-ID"/>
-          <w14:ligatures w14:val="none"/>
-        </w:rPr>
-        <w:t xml:space="preserve"> </w:t>
-      </w:r>
-      <w:proofErr w:type="spellStart"/>
-      <w:r>
-        <w:rPr>
-          <w:rFonts w:eastAsia="Times New Roman" w:cs="Times New Roman"/>
-          <w:color w:val="000000"/>
-          <w:kern w:val="0"/>
-          <w:szCs w:val="24"/>
-          <w:lang w:val="fi-FI" w:eastAsia="en-ID"/>
-          <w14:ligatures w14:val="none"/>
-        </w:rPr>
-        <w:t>dipergunakan</w:t>
-      </w:r>
-      <w:proofErr w:type="spellEnd"/>
-      <w:r>
-        <w:rPr>
-          <w:rFonts w:eastAsia="Times New Roman" w:cs="Times New Roman"/>
-          <w:color w:val="000000"/>
-          <w:kern w:val="0"/>
-          <w:szCs w:val="24"/>
-          <w:lang w:val="fi-FI" w:eastAsia="en-ID"/>
-          <w14:ligatures w14:val="none"/>
-        </w:rPr>
-        <w:t xml:space="preserve"> </w:t>
-      </w:r>
-      <w:proofErr w:type="spellStart"/>
-      <w:r>
-        <w:rPr>
-          <w:rFonts w:eastAsia="Times New Roman" w:cs="Times New Roman"/>
-          <w:color w:val="000000"/>
-          <w:kern w:val="0"/>
-          <w:szCs w:val="24"/>
-          <w:lang w:val="fi-FI" w:eastAsia="en-ID"/>
-          <w14:ligatures w14:val="none"/>
-        </w:rPr>
-        <w:t>sebagaimana</w:t>
-      </w:r>
-      <w:proofErr w:type="spellEnd"/>
-      <w:r>
-        <w:rPr>
-          <w:rFonts w:eastAsia="Times New Roman" w:cs="Times New Roman"/>
-          <w:color w:val="000000"/>
-          <w:kern w:val="0"/>
-          <w:szCs w:val="24"/>
-          <w:lang w:val="fi-FI" w:eastAsia="en-ID"/>
-          <w14:ligatures w14:val="none"/>
-        </w:rPr>
-        <w:t xml:space="preserve"> </w:t>
-      </w:r>
-      <w:proofErr w:type="spellStart"/>
-      <w:r>
-        <w:rPr>
-          <w:rFonts w:eastAsia="Times New Roman" w:cs="Times New Roman"/>
-          <w:color w:val="000000"/>
-          <w:kern w:val="0"/>
-          <w:szCs w:val="24"/>
-          <w:lang w:val="fi-FI" w:eastAsia="en-ID"/>
-          <w14:ligatures w14:val="none"/>
-        </w:rPr>
-        <w:t>mestinya</w:t>
-      </w:r>
-      <w:proofErr w:type="spellEnd"/>
-      <w:r>
-        <w:rPr>
-          <w:rFonts w:eastAsia="Times New Roman" w:cs="Times New Roman"/>
-          <w:color w:val="000000"/>
-          <w:kern w:val="0"/>
-          <w:szCs w:val="24"/>
-          <w:lang w:val="fi-FI" w:eastAsia="en-ID"/>
-          <w14:ligatures w14:val="none"/>
-        </w:rPr>
-        <w:t>.</w:t>
+        <w:t>Demikian Surat Keterangan ini kami buat dengan sebenar-benarnya untuk dipergunakan sebagaimana mestinya.</w:t>
       </w:r>
     </w:p>
     <w:tbl>
@@ -1027,19 +325,11 @@
                 <w14:ligatures w14:val="none"/>
               </w:rPr>
             </w:pPr>
-            <w:proofErr w:type="spellStart"/>
             <w:r>
               <w:rPr>
                 <w:color w:val="000000"/>
               </w:rPr>
-              <w:t>Tamannyeleng</w:t>
-            </w:r>
-            <w:proofErr w:type="spellEnd"/>
-            <w:r>
-              <w:rPr>
-                <w:color w:val="000000"/>
-              </w:rPr>
-              <w:t xml:space="preserve">, </w:t>
+              <w:t xml:space="preserve">Tamannyeleng, </w:t>
             </w:r>
             <w:r>
               <w:rPr>
@@ -1067,7 +357,6 @@
                 <w14:ligatures w14:val="none"/>
               </w:rPr>
             </w:pPr>
-            <w:proofErr w:type="spellStart"/>
             <w:r>
               <w:rPr>
                 <w:rFonts w:eastAsia="Times New Roman" w:cs="Times New Roman"/>
@@ -1090,7 +379,6 @@
               </w:rPr>
               <w:t>h</w:t>
             </w:r>
-            <w:proofErr w:type="spellEnd"/>
             <w:r>
               <w:rPr>
                 <w:rFonts w:eastAsia="Times New Roman" w:cs="Times New Roman"/>
@@ -1100,64 +388,14 @@
                 <w:lang w:eastAsia="en-ID"/>
                 <w14:ligatures w14:val="none"/>
               </w:rPr>
-              <w:t xml:space="preserve">. </w:t>
+              <w:t xml:space="preserve">. Kepala Desa </w:t>
             </w:r>
-            <w:proofErr w:type="spellStart"/>
-            <w:r>
-              <w:rPr>
-                <w:rFonts w:eastAsia="Times New Roman" w:cs="Times New Roman"/>
-                <w:color w:val="000000"/>
-                <w:kern w:val="0"/>
-                <w:szCs w:val="24"/>
-                <w:lang w:eastAsia="en-ID"/>
-                <w14:ligatures w14:val="none"/>
-              </w:rPr>
-              <w:t>Kepala</w:t>
-            </w:r>
-            <w:proofErr w:type="spellEnd"/>
-            <w:r>
-              <w:rPr>
-                <w:rFonts w:eastAsia="Times New Roman" w:cs="Times New Roman"/>
-                <w:color w:val="000000"/>
-                <w:kern w:val="0"/>
-                <w:szCs w:val="24"/>
-                <w:lang w:eastAsia="en-ID"/>
-                <w14:ligatures w14:val="none"/>
-              </w:rPr>
-              <w:t xml:space="preserve"> </w:t>
-            </w:r>
-            <w:proofErr w:type="spellStart"/>
-            <w:r>
-              <w:rPr>
-                <w:rFonts w:eastAsia="Times New Roman" w:cs="Times New Roman"/>
-                <w:color w:val="000000"/>
-                <w:kern w:val="0"/>
-                <w:szCs w:val="24"/>
-                <w:lang w:eastAsia="en-ID"/>
-                <w14:ligatures w14:val="none"/>
-              </w:rPr>
-              <w:t>Desa</w:t>
-            </w:r>
-            <w:proofErr w:type="spellEnd"/>
-            <w:r>
-              <w:rPr>
-                <w:rFonts w:eastAsia="Times New Roman" w:cs="Times New Roman"/>
-                <w:color w:val="000000"/>
-                <w:kern w:val="0"/>
-                <w:szCs w:val="24"/>
-                <w:lang w:eastAsia="en-ID"/>
-                <w14:ligatures w14:val="none"/>
-              </w:rPr>
-              <w:t xml:space="preserve"> </w:t>
-            </w:r>
-            <w:proofErr w:type="spellStart"/>
             <w:r>
               <w:rPr>
                 <w:lang w:eastAsia="en-ID"/>
               </w:rPr>
               <w:t>Tamannyeleng</w:t>
             </w:r>
-            <w:proofErr w:type="spellEnd"/>
           </w:p>
         </w:tc>
       </w:tr>
@@ -1210,7 +448,6 @@
             <w:pPr>
               <w:jc w:val="center"/>
             </w:pPr>
-            <w:proofErr w:type="spellStart"/>
             <w:r>
               <w:rPr>
                 <w:rFonts w:eastAsia="Times New Roman" w:cs="Times New Roman"/>
@@ -1223,22 +460,7 @@
                 <w:lang w:eastAsia="en-ID"/>
                 <w14:ligatures w14:val="none"/>
               </w:rPr>
-              <w:t>Masykur</w:t>
-            </w:r>
-            <w:proofErr w:type="spellEnd"/>
-            <w:r>
-              <w:rPr>
-                <w:rFonts w:eastAsia="Times New Roman" w:cs="Times New Roman"/>
-                <w:b/>
-                <w:bCs/>
-                <w:color w:val="000000"/>
-                <w:kern w:val="0"/>
-                <w:szCs w:val="24"/>
-                <w:u w:val="single"/>
-                <w:lang w:eastAsia="en-ID"/>
-                <w14:ligatures w14:val="none"/>
-              </w:rPr>
-              <w:t>, A. Ma.</w:t>
+              <w:t>Masykur, A. Ma.</w:t>
             </w:r>
           </w:p>
         </w:tc>

</xml_diff>